<commit_message>
4th Day Java notes
</commit_message>
<xml_diff>
--- a/Java Full Stack Training.docx
+++ b/Java Full Stack Training.docx
@@ -50456,6 +50456,2006 @@
         </w:rPr>
         <w:t>}</w:t>
       </w:r>
+    </w:p>
+    <w:p>
+      <w:pPr>
+        <w:spacing w:after="0"/>
+        <w:rPr>
+          <w:b/>
+          <w:sz w:val="32"/>
+          <w:szCs w:val="32"/>
+        </w:rPr>
+      </w:pPr>
+    </w:p>
+    <w:p>
+      <w:pPr>
+        <w:spacing w:after="0"/>
+        <w:rPr>
+          <w:b/>
+          <w:sz w:val="32"/>
+          <w:szCs w:val="32"/>
+        </w:rPr>
+      </w:pPr>
+      <w:r>
+        <w:rPr>
+          <w:b/>
+          <w:sz w:val="32"/>
+          <w:szCs w:val="32"/>
+        </w:rPr>
+        <w:t xml:space="preserve">Consumer and Procedure example with wait(), notify() </w:t>
+      </w:r>
+    </w:p>
+    <w:p>
+      <w:pPr>
+        <w:spacing w:after="0"/>
+        <w:rPr>
+          <w:b/>
+          <w:sz w:val="32"/>
+          <w:szCs w:val="32"/>
+        </w:rPr>
+      </w:pPr>
+    </w:p>
+    <w:p>
+      <w:pPr>
+        <w:spacing w:after="0"/>
+        <w:rPr>
+          <w:b/>
+          <w:sz w:val="32"/>
+          <w:szCs w:val="32"/>
+        </w:rPr>
+      </w:pPr>
+      <w:r>
+        <w:rPr>
+          <w:b/>
+          <w:sz w:val="32"/>
+          <w:szCs w:val="32"/>
+        </w:rPr>
+        <w:t>class Put implements Runnable{</w:t>
+      </w:r>
+    </w:p>
+    <w:p>
+      <w:pPr>
+        <w:spacing w:after="0"/>
+        <w:rPr>
+          <w:b/>
+          <w:sz w:val="32"/>
+          <w:szCs w:val="32"/>
+        </w:rPr>
+      </w:pPr>
+      <w:r>
+        <w:rPr>
+          <w:b/>
+          <w:sz w:val="32"/>
+          <w:szCs w:val="32"/>
+        </w:rPr>
+        <w:tab/>
+        <w:t>Thread t;</w:t>
+      </w:r>
+    </w:p>
+    <w:p>
+      <w:pPr>
+        <w:spacing w:after="0"/>
+        <w:rPr>
+          <w:b/>
+          <w:sz w:val="32"/>
+          <w:szCs w:val="32"/>
+        </w:rPr>
+      </w:pPr>
+      <w:r>
+        <w:rPr>
+          <w:b/>
+          <w:sz w:val="32"/>
+          <w:szCs w:val="32"/>
+        </w:rPr>
+        <w:tab/>
+        <w:t>Work ww;</w:t>
+      </w:r>
+    </w:p>
+    <w:p>
+      <w:pPr>
+        <w:spacing w:after="0"/>
+        <w:rPr>
+          <w:b/>
+          <w:sz w:val="32"/>
+          <w:szCs w:val="32"/>
+        </w:rPr>
+      </w:pPr>
+      <w:r>
+        <w:rPr>
+          <w:b/>
+          <w:sz w:val="32"/>
+          <w:szCs w:val="32"/>
+        </w:rPr>
+        <w:tab/>
+      </w:r>
+    </w:p>
+    <w:p>
+      <w:pPr>
+        <w:spacing w:after="0"/>
+        <w:rPr>
+          <w:b/>
+          <w:sz w:val="32"/>
+          <w:szCs w:val="32"/>
+        </w:rPr>
+      </w:pPr>
+      <w:r>
+        <w:rPr>
+          <w:b/>
+          <w:sz w:val="32"/>
+          <w:szCs w:val="32"/>
+        </w:rPr>
+        <w:tab/>
+        <w:t>Put(Work ww) {</w:t>
+      </w:r>
+    </w:p>
+    <w:p>
+      <w:pPr>
+        <w:spacing w:after="0"/>
+        <w:rPr>
+          <w:b/>
+          <w:sz w:val="32"/>
+          <w:szCs w:val="32"/>
+        </w:rPr>
+      </w:pPr>
+      <w:r>
+        <w:rPr>
+          <w:b/>
+          <w:sz w:val="32"/>
+          <w:szCs w:val="32"/>
+        </w:rPr>
+        <w:tab/>
+        <w:t>this.ww =ww;</w:t>
+      </w:r>
+    </w:p>
+    <w:p>
+      <w:pPr>
+        <w:spacing w:after="0"/>
+        <w:rPr>
+          <w:b/>
+          <w:sz w:val="32"/>
+          <w:szCs w:val="32"/>
+        </w:rPr>
+      </w:pPr>
+      <w:r>
+        <w:rPr>
+          <w:b/>
+          <w:sz w:val="32"/>
+          <w:szCs w:val="32"/>
+        </w:rPr>
+        <w:tab/>
+        <w:t>t = new Thread(this);</w:t>
+      </w:r>
+    </w:p>
+    <w:p>
+      <w:pPr>
+        <w:spacing w:after="0"/>
+        <w:rPr>
+          <w:b/>
+          <w:sz w:val="32"/>
+          <w:szCs w:val="32"/>
+        </w:rPr>
+      </w:pPr>
+      <w:r>
+        <w:rPr>
+          <w:b/>
+          <w:sz w:val="32"/>
+          <w:szCs w:val="32"/>
+        </w:rPr>
+        <w:tab/>
+        <w:t>t.start();</w:t>
+      </w:r>
+    </w:p>
+    <w:p>
+      <w:pPr>
+        <w:spacing w:after="0"/>
+        <w:rPr>
+          <w:b/>
+          <w:sz w:val="32"/>
+          <w:szCs w:val="32"/>
+        </w:rPr>
+      </w:pPr>
+      <w:r>
+        <w:rPr>
+          <w:b/>
+          <w:sz w:val="32"/>
+          <w:szCs w:val="32"/>
+        </w:rPr>
+        <w:tab/>
+        <w:t>}</w:t>
+      </w:r>
+    </w:p>
+    <w:p>
+      <w:pPr>
+        <w:spacing w:after="0"/>
+        <w:rPr>
+          <w:b/>
+          <w:sz w:val="32"/>
+          <w:szCs w:val="32"/>
+        </w:rPr>
+      </w:pPr>
+      <w:r>
+        <w:rPr>
+          <w:b/>
+          <w:sz w:val="32"/>
+          <w:szCs w:val="32"/>
+        </w:rPr>
+        <w:tab/>
+        <w:t>public void run() {</w:t>
+      </w:r>
+    </w:p>
+    <w:p>
+      <w:pPr>
+        <w:spacing w:after="0"/>
+        <w:rPr>
+          <w:b/>
+          <w:sz w:val="32"/>
+          <w:szCs w:val="32"/>
+        </w:rPr>
+      </w:pPr>
+      <w:r>
+        <w:rPr>
+          <w:b/>
+          <w:sz w:val="32"/>
+          <w:szCs w:val="32"/>
+        </w:rPr>
+        <w:tab/>
+        <w:t>int i=0;</w:t>
+      </w:r>
+    </w:p>
+    <w:p>
+      <w:pPr>
+        <w:spacing w:after="0"/>
+        <w:rPr>
+          <w:b/>
+          <w:sz w:val="32"/>
+          <w:szCs w:val="32"/>
+        </w:rPr>
+      </w:pPr>
+      <w:r>
+        <w:rPr>
+          <w:b/>
+          <w:sz w:val="32"/>
+          <w:szCs w:val="32"/>
+        </w:rPr>
+        <w:tab/>
+        <w:t>while(i&lt;=10) {</w:t>
+      </w:r>
+    </w:p>
+    <w:p>
+      <w:pPr>
+        <w:spacing w:after="0"/>
+        <w:rPr>
+          <w:b/>
+          <w:sz w:val="32"/>
+          <w:szCs w:val="32"/>
+        </w:rPr>
+      </w:pPr>
+      <w:r>
+        <w:rPr>
+          <w:b/>
+          <w:sz w:val="32"/>
+          <w:szCs w:val="32"/>
+        </w:rPr>
+        <w:tab/>
+        <w:t>ww.put(i);</w:t>
+      </w:r>
+    </w:p>
+    <w:p>
+      <w:pPr>
+        <w:spacing w:after="0"/>
+        <w:rPr>
+          <w:b/>
+          <w:sz w:val="32"/>
+          <w:szCs w:val="32"/>
+        </w:rPr>
+      </w:pPr>
+      <w:r>
+        <w:rPr>
+          <w:b/>
+          <w:sz w:val="32"/>
+          <w:szCs w:val="32"/>
+        </w:rPr>
+        <w:tab/>
+        <w:t>i++;</w:t>
+      </w:r>
+    </w:p>
+    <w:p>
+      <w:pPr>
+        <w:spacing w:after="0"/>
+        <w:rPr>
+          <w:b/>
+          <w:sz w:val="32"/>
+          <w:szCs w:val="32"/>
+        </w:rPr>
+      </w:pPr>
+      <w:r>
+        <w:rPr>
+          <w:b/>
+          <w:sz w:val="32"/>
+          <w:szCs w:val="32"/>
+        </w:rPr>
+        <w:tab/>
+        <w:t>}</w:t>
+      </w:r>
+      <w:r>
+        <w:rPr>
+          <w:b/>
+          <w:sz w:val="32"/>
+          <w:szCs w:val="32"/>
+        </w:rPr>
+        <w:tab/>
+      </w:r>
+    </w:p>
+    <w:p>
+      <w:pPr>
+        <w:spacing w:after="0"/>
+        <w:rPr>
+          <w:b/>
+          <w:sz w:val="32"/>
+          <w:szCs w:val="32"/>
+        </w:rPr>
+      </w:pPr>
+      <w:r>
+        <w:rPr>
+          <w:b/>
+          <w:sz w:val="32"/>
+          <w:szCs w:val="32"/>
+        </w:rPr>
+        <w:tab/>
+        <w:t>}</w:t>
+      </w:r>
+    </w:p>
+    <w:p>
+      <w:pPr>
+        <w:spacing w:after="0"/>
+        <w:rPr>
+          <w:b/>
+          <w:sz w:val="32"/>
+          <w:szCs w:val="32"/>
+        </w:rPr>
+      </w:pPr>
+      <w:r>
+        <w:rPr>
+          <w:b/>
+          <w:sz w:val="32"/>
+          <w:szCs w:val="32"/>
+        </w:rPr>
+        <w:t>}</w:t>
+      </w:r>
+    </w:p>
+    <w:p>
+      <w:pPr>
+        <w:spacing w:after="0"/>
+        <w:rPr>
+          <w:b/>
+          <w:sz w:val="32"/>
+          <w:szCs w:val="32"/>
+        </w:rPr>
+      </w:pPr>
+      <w:r>
+        <w:rPr>
+          <w:b/>
+          <w:sz w:val="32"/>
+          <w:szCs w:val="32"/>
+        </w:rPr>
+        <w:t>class Get implements Runnable{</w:t>
+      </w:r>
+    </w:p>
+    <w:p>
+      <w:pPr>
+        <w:spacing w:after="0"/>
+        <w:rPr>
+          <w:b/>
+          <w:sz w:val="32"/>
+          <w:szCs w:val="32"/>
+        </w:rPr>
+      </w:pPr>
+      <w:r>
+        <w:rPr>
+          <w:b/>
+          <w:sz w:val="32"/>
+          <w:szCs w:val="32"/>
+        </w:rPr>
+        <w:lastRenderedPageBreak/>
+        <w:tab/>
+        <w:t>Thread t;</w:t>
+      </w:r>
+    </w:p>
+    <w:p>
+      <w:pPr>
+        <w:spacing w:after="0"/>
+        <w:rPr>
+          <w:b/>
+          <w:sz w:val="32"/>
+          <w:szCs w:val="32"/>
+        </w:rPr>
+      </w:pPr>
+      <w:r>
+        <w:rPr>
+          <w:b/>
+          <w:sz w:val="32"/>
+          <w:szCs w:val="32"/>
+        </w:rPr>
+        <w:tab/>
+        <w:t>Work ww;</w:t>
+      </w:r>
+    </w:p>
+    <w:p>
+      <w:pPr>
+        <w:spacing w:after="0"/>
+        <w:rPr>
+          <w:b/>
+          <w:sz w:val="32"/>
+          <w:szCs w:val="32"/>
+        </w:rPr>
+      </w:pPr>
+      <w:r>
+        <w:rPr>
+          <w:b/>
+          <w:sz w:val="32"/>
+          <w:szCs w:val="32"/>
+        </w:rPr>
+        <w:tab/>
+        <w:t>Get(Work ww) {</w:t>
+      </w:r>
+    </w:p>
+    <w:p>
+      <w:pPr>
+        <w:spacing w:after="0"/>
+        <w:rPr>
+          <w:b/>
+          <w:sz w:val="32"/>
+          <w:szCs w:val="32"/>
+        </w:rPr>
+      </w:pPr>
+      <w:r>
+        <w:rPr>
+          <w:b/>
+          <w:sz w:val="32"/>
+          <w:szCs w:val="32"/>
+        </w:rPr>
+        <w:tab/>
+        <w:t>this.ww = ww;</w:t>
+      </w:r>
+    </w:p>
+    <w:p>
+      <w:pPr>
+        <w:spacing w:after="0"/>
+        <w:rPr>
+          <w:b/>
+          <w:sz w:val="32"/>
+          <w:szCs w:val="32"/>
+        </w:rPr>
+      </w:pPr>
+      <w:r>
+        <w:rPr>
+          <w:b/>
+          <w:sz w:val="32"/>
+          <w:szCs w:val="32"/>
+        </w:rPr>
+        <w:tab/>
+        <w:t>t = new Thread(this);</w:t>
+      </w:r>
+    </w:p>
+    <w:p>
+      <w:pPr>
+        <w:spacing w:after="0"/>
+        <w:rPr>
+          <w:b/>
+          <w:sz w:val="32"/>
+          <w:szCs w:val="32"/>
+        </w:rPr>
+      </w:pPr>
+      <w:r>
+        <w:rPr>
+          <w:b/>
+          <w:sz w:val="32"/>
+          <w:szCs w:val="32"/>
+        </w:rPr>
+        <w:tab/>
+        <w:t>t.start();</w:t>
+      </w:r>
+    </w:p>
+    <w:p>
+      <w:pPr>
+        <w:spacing w:after="0"/>
+        <w:rPr>
+          <w:b/>
+          <w:sz w:val="32"/>
+          <w:szCs w:val="32"/>
+        </w:rPr>
+      </w:pPr>
+      <w:r>
+        <w:rPr>
+          <w:b/>
+          <w:sz w:val="32"/>
+          <w:szCs w:val="32"/>
+        </w:rPr>
+        <w:tab/>
+        <w:t>}</w:t>
+      </w:r>
+    </w:p>
+    <w:p>
+      <w:pPr>
+        <w:spacing w:after="0"/>
+        <w:rPr>
+          <w:b/>
+          <w:sz w:val="32"/>
+          <w:szCs w:val="32"/>
+        </w:rPr>
+      </w:pPr>
+      <w:r>
+        <w:rPr>
+          <w:b/>
+          <w:sz w:val="32"/>
+          <w:szCs w:val="32"/>
+        </w:rPr>
+        <w:tab/>
+        <w:t>public void run() {</w:t>
+      </w:r>
+    </w:p>
+    <w:p>
+      <w:pPr>
+        <w:spacing w:after="0"/>
+        <w:rPr>
+          <w:b/>
+          <w:sz w:val="32"/>
+          <w:szCs w:val="32"/>
+        </w:rPr>
+      </w:pPr>
+      <w:r>
+        <w:rPr>
+          <w:b/>
+          <w:sz w:val="32"/>
+          <w:szCs w:val="32"/>
+        </w:rPr>
+        <w:tab/>
+        <w:t>int i=0;</w:t>
+      </w:r>
+    </w:p>
+    <w:p>
+      <w:pPr>
+        <w:spacing w:after="0"/>
+        <w:rPr>
+          <w:b/>
+          <w:sz w:val="32"/>
+          <w:szCs w:val="32"/>
+        </w:rPr>
+      </w:pPr>
+      <w:r>
+        <w:rPr>
+          <w:b/>
+          <w:sz w:val="32"/>
+          <w:szCs w:val="32"/>
+        </w:rPr>
+        <w:tab/>
+        <w:t>while(i&lt;=10) {</w:t>
+      </w:r>
+    </w:p>
+    <w:p>
+      <w:pPr>
+        <w:spacing w:after="0"/>
+        <w:rPr>
+          <w:b/>
+          <w:sz w:val="32"/>
+          <w:szCs w:val="32"/>
+        </w:rPr>
+      </w:pPr>
+      <w:r>
+        <w:rPr>
+          <w:b/>
+          <w:sz w:val="32"/>
+          <w:szCs w:val="32"/>
+        </w:rPr>
+        <w:tab/>
+        <w:t>ww.get();</w:t>
+      </w:r>
+    </w:p>
+    <w:p>
+      <w:pPr>
+        <w:spacing w:after="0"/>
+        <w:rPr>
+          <w:b/>
+          <w:sz w:val="32"/>
+          <w:szCs w:val="32"/>
+        </w:rPr>
+      </w:pPr>
+      <w:r>
+        <w:rPr>
+          <w:b/>
+          <w:sz w:val="32"/>
+          <w:szCs w:val="32"/>
+        </w:rPr>
+        <w:tab/>
+        <w:t>i++;</w:t>
+      </w:r>
+    </w:p>
+    <w:p>
+      <w:pPr>
+        <w:spacing w:after="0"/>
+        <w:rPr>
+          <w:b/>
+          <w:sz w:val="32"/>
+          <w:szCs w:val="32"/>
+        </w:rPr>
+      </w:pPr>
+      <w:r>
+        <w:rPr>
+          <w:b/>
+          <w:sz w:val="32"/>
+          <w:szCs w:val="32"/>
+        </w:rPr>
+        <w:tab/>
+        <w:t>}</w:t>
+      </w:r>
+    </w:p>
+    <w:p>
+      <w:pPr>
+        <w:spacing w:after="0"/>
+        <w:rPr>
+          <w:b/>
+          <w:sz w:val="32"/>
+          <w:szCs w:val="32"/>
+        </w:rPr>
+      </w:pPr>
+      <w:r>
+        <w:rPr>
+          <w:b/>
+          <w:sz w:val="32"/>
+          <w:szCs w:val="32"/>
+        </w:rPr>
+        <w:tab/>
+        <w:t>}</w:t>
+      </w:r>
+    </w:p>
+    <w:p>
+      <w:pPr>
+        <w:spacing w:after="0"/>
+        <w:rPr>
+          <w:b/>
+          <w:sz w:val="32"/>
+          <w:szCs w:val="32"/>
+        </w:rPr>
+      </w:pPr>
+      <w:r>
+        <w:rPr>
+          <w:b/>
+          <w:sz w:val="32"/>
+          <w:szCs w:val="32"/>
+        </w:rPr>
+        <w:t>}</w:t>
+      </w:r>
+    </w:p>
+    <w:p>
+      <w:pPr>
+        <w:spacing w:after="0"/>
+        <w:rPr>
+          <w:b/>
+          <w:sz w:val="32"/>
+          <w:szCs w:val="32"/>
+        </w:rPr>
+      </w:pPr>
+      <w:r>
+        <w:rPr>
+          <w:b/>
+          <w:sz w:val="32"/>
+          <w:szCs w:val="32"/>
+        </w:rPr>
+        <w:t>class Work {</w:t>
+      </w:r>
+    </w:p>
+    <w:p>
+      <w:pPr>
+        <w:spacing w:after="0"/>
+        <w:rPr>
+          <w:b/>
+          <w:sz w:val="32"/>
+          <w:szCs w:val="32"/>
+        </w:rPr>
+      </w:pPr>
+      <w:r>
+        <w:rPr>
+          <w:b/>
+          <w:sz w:val="32"/>
+          <w:szCs w:val="32"/>
+        </w:rPr>
+        <w:tab/>
+        <w:t>boolean result=false;</w:t>
+      </w:r>
+    </w:p>
+    <w:p>
+      <w:pPr>
+        <w:spacing w:after="0"/>
+        <w:rPr>
+          <w:b/>
+          <w:sz w:val="32"/>
+          <w:szCs w:val="32"/>
+        </w:rPr>
+      </w:pPr>
+      <w:r>
+        <w:rPr>
+          <w:b/>
+          <w:sz w:val="32"/>
+          <w:szCs w:val="32"/>
+        </w:rPr>
+        <w:tab/>
+        <w:t>int n;</w:t>
+      </w:r>
+    </w:p>
+    <w:p>
+      <w:pPr>
+        <w:spacing w:after="0"/>
+        <w:rPr>
+          <w:b/>
+          <w:sz w:val="32"/>
+          <w:szCs w:val="32"/>
+        </w:rPr>
+      </w:pPr>
+      <w:r>
+        <w:rPr>
+          <w:b/>
+          <w:sz w:val="32"/>
+          <w:szCs w:val="32"/>
+        </w:rPr>
+        <w:tab/>
+        <w:t xml:space="preserve">synchronized void get() { </w:t>
+      </w:r>
+    </w:p>
+    <w:p>
+      <w:pPr>
+        <w:spacing w:after="0"/>
+        <w:rPr>
+          <w:b/>
+          <w:sz w:val="32"/>
+          <w:szCs w:val="32"/>
+        </w:rPr>
+      </w:pPr>
+      <w:r>
+        <w:rPr>
+          <w:b/>
+          <w:sz w:val="32"/>
+          <w:szCs w:val="32"/>
+        </w:rPr>
+        <w:tab/>
+        <w:t xml:space="preserve">if(!result) </w:t>
+      </w:r>
+    </w:p>
+    <w:p>
+      <w:pPr>
+        <w:spacing w:after="0"/>
+        <w:rPr>
+          <w:b/>
+          <w:sz w:val="32"/>
+          <w:szCs w:val="32"/>
+        </w:rPr>
+      </w:pPr>
+      <w:r>
+        <w:rPr>
+          <w:b/>
+          <w:sz w:val="32"/>
+          <w:szCs w:val="32"/>
+        </w:rPr>
+        <w:tab/>
+        <w:t xml:space="preserve">try { </w:t>
+      </w:r>
+    </w:p>
+    <w:p>
+      <w:pPr>
+        <w:spacing w:after="0"/>
+        <w:rPr>
+          <w:b/>
+          <w:sz w:val="32"/>
+          <w:szCs w:val="32"/>
+        </w:rPr>
+      </w:pPr>
+      <w:r>
+        <w:rPr>
+          <w:b/>
+          <w:sz w:val="32"/>
+          <w:szCs w:val="32"/>
+        </w:rPr>
+        <w:tab/>
+        <w:t xml:space="preserve">wait(); </w:t>
+      </w:r>
+    </w:p>
+    <w:p>
+      <w:pPr>
+        <w:spacing w:after="0"/>
+        <w:rPr>
+          <w:b/>
+          <w:sz w:val="32"/>
+          <w:szCs w:val="32"/>
+        </w:rPr>
+      </w:pPr>
+      <w:r>
+        <w:rPr>
+          <w:b/>
+          <w:sz w:val="32"/>
+          <w:szCs w:val="32"/>
+        </w:rPr>
+        <w:tab/>
+        <w:t xml:space="preserve">} catch(InterruptedException e) { </w:t>
+      </w:r>
+    </w:p>
+    <w:p>
+      <w:pPr>
+        <w:spacing w:after="0"/>
+        <w:rPr>
+          <w:b/>
+          <w:sz w:val="32"/>
+          <w:szCs w:val="32"/>
+        </w:rPr>
+      </w:pPr>
+      <w:r>
+        <w:rPr>
+          <w:b/>
+          <w:sz w:val="32"/>
+          <w:szCs w:val="32"/>
+        </w:rPr>
+        <w:tab/>
+        <w:t xml:space="preserve">System.out.println("InterruptedException caught"); </w:t>
+      </w:r>
+    </w:p>
+    <w:p>
+      <w:pPr>
+        <w:spacing w:after="0"/>
+        <w:rPr>
+          <w:b/>
+          <w:sz w:val="32"/>
+          <w:szCs w:val="32"/>
+        </w:rPr>
+      </w:pPr>
+      <w:r>
+        <w:rPr>
+          <w:b/>
+          <w:sz w:val="32"/>
+          <w:szCs w:val="32"/>
+        </w:rPr>
+        <w:tab/>
+        <w:t xml:space="preserve">} </w:t>
+      </w:r>
+    </w:p>
+    <w:p>
+      <w:pPr>
+        <w:spacing w:after="0"/>
+        <w:rPr>
+          <w:b/>
+          <w:sz w:val="32"/>
+          <w:szCs w:val="32"/>
+        </w:rPr>
+      </w:pPr>
+      <w:r>
+        <w:rPr>
+          <w:b/>
+          <w:sz w:val="32"/>
+          <w:szCs w:val="32"/>
+        </w:rPr>
+        <w:tab/>
+        <w:t xml:space="preserve">System.out.println("Got: " + n); </w:t>
+      </w:r>
+    </w:p>
+    <w:p>
+      <w:pPr>
+        <w:spacing w:after="0"/>
+        <w:rPr>
+          <w:b/>
+          <w:sz w:val="32"/>
+          <w:szCs w:val="32"/>
+        </w:rPr>
+      </w:pPr>
+      <w:r>
+        <w:rPr>
+          <w:b/>
+          <w:sz w:val="32"/>
+          <w:szCs w:val="32"/>
+        </w:rPr>
+        <w:tab/>
+        <w:t xml:space="preserve">result = false; </w:t>
+      </w:r>
+    </w:p>
+    <w:p>
+      <w:pPr>
+        <w:spacing w:after="0"/>
+        <w:rPr>
+          <w:b/>
+          <w:sz w:val="32"/>
+          <w:szCs w:val="32"/>
+        </w:rPr>
+      </w:pPr>
+      <w:r>
+        <w:rPr>
+          <w:b/>
+          <w:sz w:val="32"/>
+          <w:szCs w:val="32"/>
+        </w:rPr>
+        <w:tab/>
+        <w:t xml:space="preserve">notify(); </w:t>
+      </w:r>
+    </w:p>
+    <w:p>
+      <w:pPr>
+        <w:spacing w:after="0"/>
+        <w:rPr>
+          <w:b/>
+          <w:sz w:val="32"/>
+          <w:szCs w:val="32"/>
+        </w:rPr>
+      </w:pPr>
+      <w:r>
+        <w:rPr>
+          <w:b/>
+          <w:sz w:val="32"/>
+          <w:szCs w:val="32"/>
+        </w:rPr>
+        <w:tab/>
+        <w:t xml:space="preserve">} </w:t>
+      </w:r>
+    </w:p>
+    <w:p>
+      <w:pPr>
+        <w:spacing w:after="0"/>
+        <w:rPr>
+          <w:b/>
+          <w:sz w:val="32"/>
+          <w:szCs w:val="32"/>
+        </w:rPr>
+      </w:pPr>
+      <w:r>
+        <w:rPr>
+          <w:b/>
+          <w:sz w:val="32"/>
+          <w:szCs w:val="32"/>
+        </w:rPr>
+        <w:tab/>
+      </w:r>
+    </w:p>
+    <w:p>
+      <w:pPr>
+        <w:spacing w:after="0"/>
+        <w:rPr>
+          <w:b/>
+          <w:sz w:val="32"/>
+          <w:szCs w:val="32"/>
+        </w:rPr>
+      </w:pPr>
+      <w:r>
+        <w:rPr>
+          <w:b/>
+          <w:sz w:val="32"/>
+          <w:szCs w:val="32"/>
+        </w:rPr>
+        <w:tab/>
+        <w:t xml:space="preserve">synchronized void put(int n) { </w:t>
+      </w:r>
+    </w:p>
+    <w:p>
+      <w:pPr>
+        <w:spacing w:after="0"/>
+        <w:rPr>
+          <w:b/>
+          <w:sz w:val="32"/>
+          <w:szCs w:val="32"/>
+        </w:rPr>
+      </w:pPr>
+      <w:r>
+        <w:rPr>
+          <w:b/>
+          <w:sz w:val="32"/>
+          <w:szCs w:val="32"/>
+        </w:rPr>
+        <w:lastRenderedPageBreak/>
+        <w:tab/>
+        <w:t xml:space="preserve">if(result) </w:t>
+      </w:r>
+    </w:p>
+    <w:p>
+      <w:pPr>
+        <w:spacing w:after="0"/>
+        <w:rPr>
+          <w:b/>
+          <w:sz w:val="32"/>
+          <w:szCs w:val="32"/>
+        </w:rPr>
+      </w:pPr>
+      <w:r>
+        <w:rPr>
+          <w:b/>
+          <w:sz w:val="32"/>
+          <w:szCs w:val="32"/>
+        </w:rPr>
+        <w:tab/>
+        <w:t xml:space="preserve">try { </w:t>
+      </w:r>
+    </w:p>
+    <w:p>
+      <w:pPr>
+        <w:spacing w:after="0"/>
+        <w:rPr>
+          <w:b/>
+          <w:sz w:val="32"/>
+          <w:szCs w:val="32"/>
+        </w:rPr>
+      </w:pPr>
+      <w:r>
+        <w:rPr>
+          <w:b/>
+          <w:sz w:val="32"/>
+          <w:szCs w:val="32"/>
+        </w:rPr>
+        <w:tab/>
+      </w:r>
+      <w:r>
+        <w:rPr>
+          <w:b/>
+          <w:sz w:val="32"/>
+          <w:szCs w:val="32"/>
+        </w:rPr>
+        <w:tab/>
+        <w:t xml:space="preserve">wait(); </w:t>
+      </w:r>
+    </w:p>
+    <w:p>
+      <w:pPr>
+        <w:spacing w:after="0"/>
+        <w:rPr>
+          <w:b/>
+          <w:sz w:val="32"/>
+          <w:szCs w:val="32"/>
+        </w:rPr>
+      </w:pPr>
+      <w:r>
+        <w:rPr>
+          <w:b/>
+          <w:sz w:val="32"/>
+          <w:szCs w:val="32"/>
+        </w:rPr>
+        <w:tab/>
+        <w:t xml:space="preserve">} catch(InterruptedException e) { </w:t>
+      </w:r>
+    </w:p>
+    <w:p>
+      <w:pPr>
+        <w:spacing w:after="0"/>
+        <w:rPr>
+          <w:b/>
+          <w:sz w:val="32"/>
+          <w:szCs w:val="32"/>
+        </w:rPr>
+      </w:pPr>
+      <w:r>
+        <w:rPr>
+          <w:b/>
+          <w:sz w:val="32"/>
+          <w:szCs w:val="32"/>
+        </w:rPr>
+        <w:tab/>
+        <w:t xml:space="preserve">System.out.println("InterruptedException caught"); </w:t>
+      </w:r>
+    </w:p>
+    <w:p>
+      <w:pPr>
+        <w:spacing w:after="0"/>
+        <w:rPr>
+          <w:b/>
+          <w:sz w:val="32"/>
+          <w:szCs w:val="32"/>
+        </w:rPr>
+      </w:pPr>
+      <w:r>
+        <w:rPr>
+          <w:b/>
+          <w:sz w:val="32"/>
+          <w:szCs w:val="32"/>
+        </w:rPr>
+        <w:tab/>
+        <w:t xml:space="preserve">} </w:t>
+      </w:r>
+    </w:p>
+    <w:p>
+      <w:pPr>
+        <w:spacing w:after="0"/>
+        <w:rPr>
+          <w:b/>
+          <w:sz w:val="32"/>
+          <w:szCs w:val="32"/>
+        </w:rPr>
+      </w:pPr>
+      <w:r>
+        <w:rPr>
+          <w:b/>
+          <w:sz w:val="32"/>
+          <w:szCs w:val="32"/>
+        </w:rPr>
+        <w:tab/>
+        <w:t xml:space="preserve">this.n = n; </w:t>
+      </w:r>
+    </w:p>
+    <w:p>
+      <w:pPr>
+        <w:spacing w:after="0"/>
+        <w:rPr>
+          <w:b/>
+          <w:sz w:val="32"/>
+          <w:szCs w:val="32"/>
+        </w:rPr>
+      </w:pPr>
+      <w:r>
+        <w:rPr>
+          <w:b/>
+          <w:sz w:val="32"/>
+          <w:szCs w:val="32"/>
+        </w:rPr>
+        <w:tab/>
+        <w:t xml:space="preserve">result = true; </w:t>
+      </w:r>
+    </w:p>
+    <w:p>
+      <w:pPr>
+        <w:spacing w:after="0"/>
+        <w:rPr>
+          <w:b/>
+          <w:sz w:val="32"/>
+          <w:szCs w:val="32"/>
+        </w:rPr>
+      </w:pPr>
+      <w:r>
+        <w:rPr>
+          <w:b/>
+          <w:sz w:val="32"/>
+          <w:szCs w:val="32"/>
+        </w:rPr>
+        <w:tab/>
+        <w:t xml:space="preserve">System.out.println("Put: " + n); </w:t>
+      </w:r>
+    </w:p>
+    <w:p>
+      <w:pPr>
+        <w:spacing w:after="0"/>
+        <w:rPr>
+          <w:b/>
+          <w:sz w:val="32"/>
+          <w:szCs w:val="32"/>
+        </w:rPr>
+      </w:pPr>
+      <w:r>
+        <w:rPr>
+          <w:b/>
+          <w:sz w:val="32"/>
+          <w:szCs w:val="32"/>
+        </w:rPr>
+        <w:tab/>
+        <w:t xml:space="preserve">notify(); </w:t>
+      </w:r>
+    </w:p>
+    <w:p>
+      <w:pPr>
+        <w:spacing w:after="0"/>
+        <w:rPr>
+          <w:b/>
+          <w:sz w:val="32"/>
+          <w:szCs w:val="32"/>
+        </w:rPr>
+      </w:pPr>
+      <w:r>
+        <w:rPr>
+          <w:b/>
+          <w:sz w:val="32"/>
+          <w:szCs w:val="32"/>
+        </w:rPr>
+        <w:tab/>
+        <w:t xml:space="preserve">} </w:t>
+      </w:r>
+    </w:p>
+    <w:p>
+      <w:pPr>
+        <w:spacing w:after="0"/>
+        <w:rPr>
+          <w:b/>
+          <w:sz w:val="32"/>
+          <w:szCs w:val="32"/>
+        </w:rPr>
+      </w:pPr>
+    </w:p>
+    <w:p>
+      <w:pPr>
+        <w:spacing w:after="0"/>
+        <w:rPr>
+          <w:b/>
+          <w:sz w:val="32"/>
+          <w:szCs w:val="32"/>
+        </w:rPr>
+      </w:pPr>
+      <w:r>
+        <w:rPr>
+          <w:b/>
+          <w:sz w:val="32"/>
+          <w:szCs w:val="32"/>
+        </w:rPr>
+        <w:t>}</w:t>
+      </w:r>
+    </w:p>
+    <w:p>
+      <w:pPr>
+        <w:spacing w:after="0"/>
+        <w:rPr>
+          <w:b/>
+          <w:sz w:val="32"/>
+          <w:szCs w:val="32"/>
+        </w:rPr>
+      </w:pPr>
+    </w:p>
+    <w:p>
+      <w:pPr>
+        <w:spacing w:after="0"/>
+        <w:rPr>
+          <w:b/>
+          <w:sz w:val="32"/>
+          <w:szCs w:val="32"/>
+        </w:rPr>
+      </w:pPr>
+      <w:r>
+        <w:rPr>
+          <w:b/>
+          <w:sz w:val="32"/>
+          <w:szCs w:val="32"/>
+        </w:rPr>
+        <w:t>class ConsumerAndProducerThread {</w:t>
+      </w:r>
+    </w:p>
+    <w:p>
+      <w:pPr>
+        <w:spacing w:after="0"/>
+        <w:rPr>
+          <w:b/>
+          <w:sz w:val="32"/>
+          <w:szCs w:val="32"/>
+        </w:rPr>
+      </w:pPr>
+      <w:r>
+        <w:rPr>
+          <w:b/>
+          <w:sz w:val="32"/>
+          <w:szCs w:val="32"/>
+        </w:rPr>
+        <w:tab/>
+        <w:t>public static void main(String args[]) {</w:t>
+      </w:r>
+    </w:p>
+    <w:p>
+      <w:pPr>
+        <w:spacing w:after="0"/>
+        <w:rPr>
+          <w:b/>
+          <w:sz w:val="32"/>
+          <w:szCs w:val="32"/>
+        </w:rPr>
+      </w:pPr>
+      <w:r>
+        <w:rPr>
+          <w:b/>
+          <w:sz w:val="32"/>
+          <w:szCs w:val="32"/>
+        </w:rPr>
+        <w:tab/>
+        <w:t>Work ww = new Work();</w:t>
+      </w:r>
+    </w:p>
+    <w:p>
+      <w:pPr>
+        <w:spacing w:after="0"/>
+        <w:rPr>
+          <w:b/>
+          <w:sz w:val="32"/>
+          <w:szCs w:val="32"/>
+        </w:rPr>
+      </w:pPr>
+      <w:r>
+        <w:rPr>
+          <w:b/>
+          <w:sz w:val="32"/>
+          <w:szCs w:val="32"/>
+        </w:rPr>
+        <w:tab/>
+        <w:t>Put pp = new Put(ww);</w:t>
+      </w:r>
+    </w:p>
+    <w:p>
+      <w:pPr>
+        <w:spacing w:after="0"/>
+        <w:rPr>
+          <w:b/>
+          <w:sz w:val="32"/>
+          <w:szCs w:val="32"/>
+        </w:rPr>
+      </w:pPr>
+      <w:r>
+        <w:rPr>
+          <w:b/>
+          <w:sz w:val="32"/>
+          <w:szCs w:val="32"/>
+        </w:rPr>
+        <w:tab/>
+        <w:t>Get gg = new Get(ww);</w:t>
+      </w:r>
+    </w:p>
+    <w:p>
+      <w:pPr>
+        <w:spacing w:after="0"/>
+        <w:rPr>
+          <w:b/>
+          <w:sz w:val="32"/>
+          <w:szCs w:val="32"/>
+        </w:rPr>
+      </w:pPr>
+      <w:r>
+        <w:rPr>
+          <w:b/>
+          <w:sz w:val="32"/>
+          <w:szCs w:val="32"/>
+        </w:rPr>
+        <w:tab/>
+        <w:t>}</w:t>
+      </w:r>
+    </w:p>
+    <w:p>
+      <w:pPr>
+        <w:spacing w:after="0"/>
+        <w:rPr>
+          <w:b/>
+          <w:sz w:val="32"/>
+          <w:szCs w:val="32"/>
+        </w:rPr>
+      </w:pPr>
+      <w:r>
+        <w:rPr>
+          <w:b/>
+          <w:sz w:val="32"/>
+          <w:szCs w:val="32"/>
+        </w:rPr>
+        <w:t>}</w:t>
+      </w:r>
+    </w:p>
+    <w:p>
+      <w:pPr>
+        <w:spacing w:after="0"/>
+        <w:rPr>
+          <w:b/>
+          <w:sz w:val="32"/>
+          <w:szCs w:val="32"/>
+        </w:rPr>
+      </w:pPr>
+    </w:p>
+    <w:p>
+      <w:pPr>
+        <w:spacing w:after="0"/>
+        <w:rPr>
+          <w:b/>
+          <w:sz w:val="32"/>
+          <w:szCs w:val="32"/>
+        </w:rPr>
+      </w:pPr>
+    </w:p>
+    <w:p>
+      <w:pPr>
+        <w:spacing w:after="0"/>
+        <w:rPr>
+          <w:b/>
+          <w:sz w:val="32"/>
+          <w:szCs w:val="32"/>
+        </w:rPr>
+      </w:pPr>
+    </w:p>
+    <w:p>
+      <w:pPr>
+        <w:spacing w:after="0"/>
+        <w:rPr>
+          <w:b/>
+          <w:sz w:val="32"/>
+          <w:szCs w:val="32"/>
+        </w:rPr>
+      </w:pPr>
+    </w:p>
+    <w:p>
+      <w:pPr>
+        <w:spacing w:after="0"/>
+        <w:rPr>
+          <w:b/>
+          <w:sz w:val="32"/>
+          <w:szCs w:val="32"/>
+        </w:rPr>
+      </w:pPr>
+    </w:p>
+    <w:p>
+      <w:pPr>
+        <w:spacing w:after="0"/>
+        <w:rPr>
+          <w:b/>
+          <w:sz w:val="32"/>
+          <w:szCs w:val="32"/>
+        </w:rPr>
+      </w:pPr>
+      <w:r>
+        <w:rPr>
+          <w:b/>
+          <w:sz w:val="32"/>
+          <w:szCs w:val="32"/>
+        </w:rPr>
+        <w:t xml:space="preserve">types of thread </w:t>
+      </w:r>
+    </w:p>
+    <w:p>
+      <w:pPr>
+        <w:spacing w:after="0"/>
+        <w:rPr>
+          <w:b/>
+          <w:sz w:val="32"/>
+          <w:szCs w:val="32"/>
+        </w:rPr>
+      </w:pPr>
+      <w:r>
+        <w:rPr>
+          <w:b/>
+          <w:sz w:val="32"/>
+          <w:szCs w:val="32"/>
+        </w:rPr>
+        <w:t xml:space="preserve">user-defined thread </w:t>
+      </w:r>
+    </w:p>
+    <w:p>
+      <w:pPr>
+        <w:spacing w:after="0"/>
+        <w:rPr>
+          <w:b/>
+          <w:sz w:val="32"/>
+          <w:szCs w:val="32"/>
+        </w:rPr>
+      </w:pPr>
+      <w:r>
+        <w:rPr>
+          <w:b/>
+          <w:sz w:val="32"/>
+          <w:szCs w:val="32"/>
+        </w:rPr>
+        <w:t xml:space="preserve">daemon thread (pre-defined threads). </w:t>
+      </w:r>
+    </w:p>
+    <w:p>
+      <w:pPr>
+        <w:spacing w:after="0"/>
+        <w:rPr>
+          <w:b/>
+          <w:sz w:val="32"/>
+          <w:szCs w:val="32"/>
+        </w:rPr>
+      </w:pPr>
+    </w:p>
+    <w:p>
+      <w:pPr>
+        <w:spacing w:after="0"/>
+        <w:rPr>
+          <w:b/>
+          <w:sz w:val="32"/>
+          <w:szCs w:val="32"/>
+        </w:rPr>
+      </w:pPr>
+    </w:p>
+    <w:p>
+      <w:pPr>
+        <w:spacing w:after="0"/>
+        <w:rPr>
+          <w:b/>
+          <w:sz w:val="32"/>
+          <w:szCs w:val="32"/>
+        </w:rPr>
+      </w:pPr>
+    </w:p>
+    <w:p>
+      <w:pPr>
+        <w:spacing w:after="0"/>
+        <w:rPr>
+          <w:b/>
+          <w:sz w:val="32"/>
+          <w:szCs w:val="32"/>
+        </w:rPr>
+      </w:pPr>
+      <w:r>
+        <w:rPr>
+          <w:b/>
+          <w:sz w:val="32"/>
+          <w:szCs w:val="32"/>
+        </w:rPr>
+        <w:t>class A implements Runnable {</w:t>
+      </w:r>
+    </w:p>
+    <w:p>
+      <w:pPr>
+        <w:spacing w:after="0"/>
+        <w:rPr>
+          <w:b/>
+          <w:sz w:val="32"/>
+          <w:szCs w:val="32"/>
+        </w:rPr>
+      </w:pPr>
+      <w:r>
+        <w:rPr>
+          <w:b/>
+          <w:sz w:val="32"/>
+          <w:szCs w:val="32"/>
+        </w:rPr>
+        <w:tab/>
+        <w:t>public void run() {</w:t>
+      </w:r>
+    </w:p>
+    <w:p>
+      <w:pPr>
+        <w:spacing w:after="0"/>
+        <w:rPr>
+          <w:b/>
+          <w:sz w:val="32"/>
+          <w:szCs w:val="32"/>
+        </w:rPr>
+      </w:pPr>
+      <w:r>
+        <w:rPr>
+          <w:b/>
+          <w:sz w:val="32"/>
+          <w:szCs w:val="32"/>
+        </w:rPr>
+        <w:tab/>
+      </w:r>
+      <w:r>
+        <w:rPr>
+          <w:b/>
+          <w:sz w:val="32"/>
+          <w:szCs w:val="32"/>
+        </w:rPr>
+        <w:tab/>
+        <w:t>String name = Thread.currentThread().getName();</w:t>
+      </w:r>
+    </w:p>
+    <w:p>
+      <w:pPr>
+        <w:spacing w:after="0"/>
+        <w:rPr>
+          <w:b/>
+          <w:sz w:val="32"/>
+          <w:szCs w:val="32"/>
+        </w:rPr>
+      </w:pPr>
+      <w:r>
+        <w:rPr>
+          <w:b/>
+          <w:sz w:val="32"/>
+          <w:szCs w:val="32"/>
+        </w:rPr>
+        <w:tab/>
+      </w:r>
+      <w:r>
+        <w:rPr>
+          <w:b/>
+          <w:sz w:val="32"/>
+          <w:szCs w:val="32"/>
+        </w:rPr>
+        <w:tab/>
+        <w:t>for(int i=0;i&lt;10;i++) {</w:t>
+      </w:r>
+    </w:p>
+    <w:p>
+      <w:pPr>
+        <w:spacing w:after="0"/>
+        <w:rPr>
+          <w:b/>
+          <w:sz w:val="32"/>
+          <w:szCs w:val="32"/>
+        </w:rPr>
+      </w:pPr>
+      <w:r>
+        <w:rPr>
+          <w:b/>
+          <w:sz w:val="32"/>
+          <w:szCs w:val="32"/>
+        </w:rPr>
+        <w:tab/>
+      </w:r>
+      <w:r>
+        <w:rPr>
+          <w:b/>
+          <w:sz w:val="32"/>
+          <w:szCs w:val="32"/>
+        </w:rPr>
+        <w:tab/>
+      </w:r>
+      <w:r>
+        <w:rPr>
+          <w:b/>
+          <w:sz w:val="32"/>
+          <w:szCs w:val="32"/>
+        </w:rPr>
+        <w:tab/>
+        <w:t>System.out.println(name+"--"+i);</w:t>
+      </w:r>
+    </w:p>
+    <w:p>
+      <w:pPr>
+        <w:spacing w:after="0"/>
+        <w:rPr>
+          <w:b/>
+          <w:sz w:val="32"/>
+          <w:szCs w:val="32"/>
+        </w:rPr>
+      </w:pPr>
+      <w:r>
+        <w:rPr>
+          <w:b/>
+          <w:sz w:val="32"/>
+          <w:szCs w:val="32"/>
+        </w:rPr>
+        <w:tab/>
+      </w:r>
+      <w:r>
+        <w:rPr>
+          <w:b/>
+          <w:sz w:val="32"/>
+          <w:szCs w:val="32"/>
+        </w:rPr>
+        <w:tab/>
+        <w:t>}</w:t>
+      </w:r>
+    </w:p>
+    <w:p>
+      <w:pPr>
+        <w:spacing w:after="0"/>
+        <w:rPr>
+          <w:b/>
+          <w:sz w:val="32"/>
+          <w:szCs w:val="32"/>
+        </w:rPr>
+      </w:pPr>
+      <w:r>
+        <w:rPr>
+          <w:b/>
+          <w:sz w:val="32"/>
+          <w:szCs w:val="32"/>
+        </w:rPr>
+        <w:tab/>
+        <w:t>}</w:t>
+      </w:r>
+    </w:p>
+    <w:p>
+      <w:pPr>
+        <w:spacing w:after="0"/>
+        <w:rPr>
+          <w:b/>
+          <w:sz w:val="32"/>
+          <w:szCs w:val="32"/>
+        </w:rPr>
+      </w:pPr>
+      <w:r>
+        <w:rPr>
+          <w:b/>
+          <w:sz w:val="32"/>
+          <w:szCs w:val="32"/>
+        </w:rPr>
+        <w:t>}</w:t>
+      </w:r>
+    </w:p>
+    <w:p>
+      <w:pPr>
+        <w:spacing w:after="0"/>
+        <w:rPr>
+          <w:b/>
+          <w:sz w:val="32"/>
+          <w:szCs w:val="32"/>
+        </w:rPr>
+      </w:pPr>
+      <w:r>
+        <w:rPr>
+          <w:b/>
+          <w:sz w:val="32"/>
+          <w:szCs w:val="32"/>
+        </w:rPr>
+        <w:t>class DaemonThreadDemo {</w:t>
+      </w:r>
+    </w:p>
+    <w:p>
+      <w:pPr>
+        <w:spacing w:after="0"/>
+        <w:rPr>
+          <w:b/>
+          <w:sz w:val="32"/>
+          <w:szCs w:val="32"/>
+        </w:rPr>
+      </w:pPr>
+      <w:r>
+        <w:rPr>
+          <w:b/>
+          <w:sz w:val="32"/>
+          <w:szCs w:val="32"/>
+        </w:rPr>
+        <w:tab/>
+        <w:t>public static void main(String args[]) {</w:t>
+      </w:r>
+    </w:p>
+    <w:p>
+      <w:pPr>
+        <w:spacing w:after="0"/>
+        <w:rPr>
+          <w:b/>
+          <w:sz w:val="32"/>
+          <w:szCs w:val="32"/>
+        </w:rPr>
+      </w:pPr>
+      <w:r>
+        <w:rPr>
+          <w:b/>
+          <w:sz w:val="32"/>
+          <w:szCs w:val="32"/>
+        </w:rPr>
+        <w:tab/>
+      </w:r>
+      <w:r>
+        <w:rPr>
+          <w:b/>
+          <w:sz w:val="32"/>
+          <w:szCs w:val="32"/>
+        </w:rPr>
+        <w:tab/>
+        <w:t>A obj1 = new A();</w:t>
+      </w:r>
+    </w:p>
+    <w:p>
+      <w:pPr>
+        <w:spacing w:after="0"/>
+        <w:rPr>
+          <w:b/>
+          <w:sz w:val="32"/>
+          <w:szCs w:val="32"/>
+        </w:rPr>
+      </w:pPr>
+      <w:r>
+        <w:rPr>
+          <w:b/>
+          <w:sz w:val="32"/>
+          <w:szCs w:val="32"/>
+        </w:rPr>
+        <w:tab/>
+      </w:r>
+      <w:r>
+        <w:rPr>
+          <w:b/>
+          <w:sz w:val="32"/>
+          <w:szCs w:val="32"/>
+        </w:rPr>
+        <w:tab/>
+        <w:t>Thread t1 = new Thread(obj1,"First");</w:t>
+      </w:r>
+    </w:p>
+    <w:p>
+      <w:pPr>
+        <w:spacing w:after="0"/>
+        <w:rPr>
+          <w:b/>
+          <w:sz w:val="32"/>
+          <w:szCs w:val="32"/>
+        </w:rPr>
+      </w:pPr>
+      <w:r>
+        <w:rPr>
+          <w:b/>
+          <w:sz w:val="32"/>
+          <w:szCs w:val="32"/>
+        </w:rPr>
+        <w:tab/>
+      </w:r>
+      <w:r>
+        <w:rPr>
+          <w:b/>
+          <w:sz w:val="32"/>
+          <w:szCs w:val="32"/>
+        </w:rPr>
+        <w:tab/>
+        <w:t>Thread t2 = new Thread(obj1,"Second");</w:t>
+      </w:r>
+    </w:p>
+    <w:p>
+      <w:pPr>
+        <w:spacing w:after="0"/>
+        <w:rPr>
+          <w:b/>
+          <w:sz w:val="32"/>
+          <w:szCs w:val="32"/>
+        </w:rPr>
+      </w:pPr>
+      <w:r>
+        <w:rPr>
+          <w:b/>
+          <w:sz w:val="32"/>
+          <w:szCs w:val="32"/>
+        </w:rPr>
+        <w:tab/>
+      </w:r>
+      <w:r>
+        <w:rPr>
+          <w:b/>
+          <w:sz w:val="32"/>
+          <w:szCs w:val="32"/>
+        </w:rPr>
+        <w:tab/>
+        <w:t>Thread t3 = new Thread(obj1,"Third");</w:t>
+      </w:r>
+    </w:p>
+    <w:p>
+      <w:pPr>
+        <w:spacing w:after="0"/>
+        <w:rPr>
+          <w:b/>
+          <w:sz w:val="32"/>
+          <w:szCs w:val="32"/>
+        </w:rPr>
+      </w:pPr>
+      <w:r>
+        <w:rPr>
+          <w:b/>
+          <w:sz w:val="32"/>
+          <w:szCs w:val="32"/>
+        </w:rPr>
+        <w:tab/>
+      </w:r>
+      <w:r>
+        <w:rPr>
+          <w:b/>
+          <w:sz w:val="32"/>
+          <w:szCs w:val="32"/>
+        </w:rPr>
+        <w:tab/>
+        <w:t>t1.start();</w:t>
+      </w:r>
+    </w:p>
+    <w:p>
+      <w:pPr>
+        <w:spacing w:after="0"/>
+        <w:rPr>
+          <w:b/>
+          <w:sz w:val="32"/>
+          <w:szCs w:val="32"/>
+        </w:rPr>
+      </w:pPr>
+      <w:r>
+        <w:rPr>
+          <w:b/>
+          <w:sz w:val="32"/>
+          <w:szCs w:val="32"/>
+        </w:rPr>
+        <w:tab/>
+      </w:r>
+      <w:r>
+        <w:rPr>
+          <w:b/>
+          <w:sz w:val="32"/>
+          <w:szCs w:val="32"/>
+        </w:rPr>
+        <w:tab/>
+      </w:r>
+      <w:r>
+        <w:rPr>
+          <w:b/>
+          <w:sz w:val="32"/>
+          <w:szCs w:val="32"/>
+        </w:rPr>
+        <w:tab/>
+        <w:t>t2.setDaemon(true);</w:t>
+      </w:r>
+    </w:p>
+    <w:p>
+      <w:pPr>
+        <w:spacing w:after="0"/>
+        <w:rPr>
+          <w:b/>
+          <w:sz w:val="32"/>
+          <w:szCs w:val="32"/>
+        </w:rPr>
+      </w:pPr>
+      <w:r>
+        <w:rPr>
+          <w:b/>
+          <w:sz w:val="32"/>
+          <w:szCs w:val="32"/>
+        </w:rPr>
+        <w:tab/>
+      </w:r>
+      <w:r>
+        <w:rPr>
+          <w:b/>
+          <w:sz w:val="32"/>
+          <w:szCs w:val="32"/>
+        </w:rPr>
+        <w:tab/>
+        <w:t>t2.start();</w:t>
+      </w:r>
+    </w:p>
+    <w:p>
+      <w:pPr>
+        <w:spacing w:after="0"/>
+        <w:rPr>
+          <w:b/>
+          <w:sz w:val="32"/>
+          <w:szCs w:val="32"/>
+        </w:rPr>
+      </w:pPr>
+      <w:r>
+        <w:rPr>
+          <w:b/>
+          <w:sz w:val="32"/>
+          <w:szCs w:val="32"/>
+        </w:rPr>
+        <w:tab/>
+      </w:r>
+      <w:r>
+        <w:rPr>
+          <w:b/>
+          <w:sz w:val="32"/>
+          <w:szCs w:val="32"/>
+        </w:rPr>
+        <w:tab/>
+        <w:t>//t3.start();</w:t>
+      </w:r>
+    </w:p>
+    <w:p>
+      <w:pPr>
+        <w:spacing w:after="0"/>
+        <w:rPr>
+          <w:b/>
+          <w:sz w:val="32"/>
+          <w:szCs w:val="32"/>
+        </w:rPr>
+      </w:pPr>
+      <w:r>
+        <w:rPr>
+          <w:b/>
+          <w:sz w:val="32"/>
+          <w:szCs w:val="32"/>
+        </w:rPr>
+        <w:tab/>
+        <w:t>}</w:t>
+      </w:r>
+    </w:p>
+    <w:p>
+      <w:pPr>
+        <w:spacing w:after="0"/>
+        <w:rPr>
+          <w:b/>
+          <w:sz w:val="32"/>
+          <w:szCs w:val="32"/>
+        </w:rPr>
+      </w:pPr>
+      <w:r>
+        <w:rPr>
+          <w:b/>
+          <w:sz w:val="32"/>
+          <w:szCs w:val="32"/>
+        </w:rPr>
+        <w:t>}</w:t>
+      </w:r>
+    </w:p>
+    <w:p>
+      <w:pPr>
+        <w:spacing w:after="0"/>
+        <w:rPr>
+          <w:b/>
+          <w:sz w:val="32"/>
+          <w:szCs w:val="32"/>
+        </w:rPr>
+      </w:pPr>
+    </w:p>
+    <w:p>
+      <w:pPr>
+        <w:spacing w:after="0"/>
+        <w:rPr>
+          <w:b/>
+          <w:sz w:val="32"/>
+          <w:szCs w:val="32"/>
+        </w:rPr>
+      </w:pPr>
     </w:p>
     <w:p>
       <w:pPr>

</xml_diff>